<commit_message>
labo 5 completely finished
</commit_message>
<xml_diff>
--- a/Labo 5 Am en Fm comunicatie/2021 FM modulatie en detectie - simulaties.docx
+++ b/Labo 5 Am en Fm comunicatie/2021 FM modulatie en detectie - simulaties.docx
@@ -299,7 +299,7 @@
                   </wp:anchor>
                 </w:drawing>
               </mc:Choice>
-              <mc:Fallback xmlns:cx="http://schemas.microsoft.com/office/drawing/2014/chartex" xmlns:cx1="http://schemas.microsoft.com/office/drawing/2015/9/8/chartex" xmlns:cx2="http://schemas.microsoft.com/office/drawing/2015/10/21/chartex" xmlns:cx3="http://schemas.microsoft.com/office/drawing/2016/5/9/chartex" xmlns:cx4="http://schemas.microsoft.com/office/drawing/2016/5/10/chartex" xmlns:cx5="http://schemas.microsoft.com/office/drawing/2016/5/11/chartex" xmlns:cx6="http://schemas.microsoft.com/office/drawing/2016/5/12/chartex" xmlns:cx7="http://schemas.microsoft.com/office/drawing/2016/5/13/chartex" xmlns:cx8="http://schemas.microsoft.com/office/drawing/2016/5/14/chartex" xmlns:aink="http://schemas.microsoft.com/office/drawing/2016/ink" xmlns:am3d="http://schemas.microsoft.com/office/drawing/2017/model3d" xmlns:w15="http://schemas.microsoft.com/office/word/2012/wordml" xmlns:w16cex="http://schemas.microsoft.com/office/word/2018/wordml/cex" xmlns:w16cid="http://schemas.microsoft.com/office/word/2016/wordml/cid" xmlns:w16="http://schemas.microsoft.com/office/word/2018/wordml" xmlns:w16sdtdh="http://schemas.microsoft.com/office/word/2020/wordml/sdtdatahash" xmlns:w16se="http://schemas.microsoft.com/office/word/2015/wordml/symex">
+              <mc:Fallback xmlns:w16se="http://schemas.microsoft.com/office/word/2015/wordml/symex" xmlns:w16sdtdh="http://schemas.microsoft.com/office/word/2020/wordml/sdtdatahash" xmlns:w16="http://schemas.microsoft.com/office/word/2018/wordml" xmlns:w16cid="http://schemas.microsoft.com/office/word/2016/wordml/cid" xmlns:w16cex="http://schemas.microsoft.com/office/word/2018/wordml/cex" xmlns:w15="http://schemas.microsoft.com/office/word/2012/wordml" xmlns:am3d="http://schemas.microsoft.com/office/drawing/2017/model3d" xmlns:aink="http://schemas.microsoft.com/office/drawing/2016/ink" xmlns:cx8="http://schemas.microsoft.com/office/drawing/2016/5/14/chartex" xmlns:cx7="http://schemas.microsoft.com/office/drawing/2016/5/13/chartex" xmlns:cx6="http://schemas.microsoft.com/office/drawing/2016/5/12/chartex" xmlns:cx5="http://schemas.microsoft.com/office/drawing/2016/5/11/chartex" xmlns:cx4="http://schemas.microsoft.com/office/drawing/2016/5/10/chartex" xmlns:cx3="http://schemas.microsoft.com/office/drawing/2016/5/9/chartex" xmlns:cx2="http://schemas.microsoft.com/office/drawing/2015/10/21/chartex" xmlns:cx1="http://schemas.microsoft.com/office/drawing/2015/9/8/chartex" xmlns:cx="http://schemas.microsoft.com/office/drawing/2014/chartex">
                 <w:pict>
                   <v:group w14:anchorId="50B2607A" id="Groep 149" o:spid="_x0000_s1026" style="position:absolute;margin-left:0;margin-top:0;width:8in;height:95.7pt;z-index:251657728;mso-width-percent:941;mso-height-percent:121;mso-top-percent:23;mso-position-horizontal:center;mso-position-horizontal-relative:page;mso-position-vertical-relative:page;mso-width-percent:941;mso-height-percent:121;mso-top-percent:23" coordorigin="" coordsize="73152,12161" o:gfxdata="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">
                     <v:shape id="Rechthoek 51" o:spid="_x0000_s1027" style="position:absolute;width:73152;height:11303;visibility:visible;mso-wrap-style:square;v-text-anchor:middle" coordsize="7312660,1129665" o:gfxdata="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" path="m,l7312660,r,1129665l3619500,733425,,1091565,,xe" fillcolor="#5b9bd5 [3204]" stroked="f" strokeweight="1pt">
@@ -414,6 +414,7 @@
                                         <w:lang w:val="en-US"/>
                                       </w:rPr>
                                     </w:pPr>
+                                    <w:proofErr w:type="spellStart"/>
                                     <w:r>
                                       <w:rPr>
                                         <w:color w:val="595959" w:themeColor="text1" w:themeTint="A6"/>
@@ -421,8 +422,29 @@
                                         <w:szCs w:val="28"/>
                                         <w:lang w:val="en-US"/>
                                       </w:rPr>
-                                      <w:t>Ing Patrick Van Houtven</w:t>
+                                      <w:t>Ing</w:t>
                                     </w:r>
+                                    <w:proofErr w:type="spellEnd"/>
+                                    <w:r>
+                                      <w:rPr>
+                                        <w:color w:val="595959" w:themeColor="text1" w:themeTint="A6"/>
+                                        <w:sz w:val="28"/>
+                                        <w:szCs w:val="28"/>
+                                        <w:lang w:val="en-US"/>
+                                      </w:rPr>
+                                      <w:t xml:space="preserve"> Patrick Van </w:t>
+                                    </w:r>
+                                    <w:proofErr w:type="spellStart"/>
+                                    <w:r>
+                                      <w:rPr>
+                                        <w:color w:val="595959" w:themeColor="text1" w:themeTint="A6"/>
+                                        <w:sz w:val="28"/>
+                                        <w:szCs w:val="28"/>
+                                        <w:lang w:val="en-US"/>
+                                      </w:rPr>
+                                      <w:t>Houtven</w:t>
+                                    </w:r>
+                                    <w:proofErr w:type="spellEnd"/>
                                   </w:p>
                                 </w:sdtContent>
                               </w:sdt>
@@ -485,7 +507,7 @@
                   </wp:anchor>
                 </w:drawing>
               </mc:Choice>
-              <mc:Fallback xmlns:cx="http://schemas.microsoft.com/office/drawing/2014/chartex" xmlns:cx1="http://schemas.microsoft.com/office/drawing/2015/9/8/chartex" xmlns:cx2="http://schemas.microsoft.com/office/drawing/2015/10/21/chartex" xmlns:cx3="http://schemas.microsoft.com/office/drawing/2016/5/9/chartex" xmlns:cx4="http://schemas.microsoft.com/office/drawing/2016/5/10/chartex" xmlns:cx5="http://schemas.microsoft.com/office/drawing/2016/5/11/chartex" xmlns:cx6="http://schemas.microsoft.com/office/drawing/2016/5/12/chartex" xmlns:cx7="http://schemas.microsoft.com/office/drawing/2016/5/13/chartex" xmlns:cx8="http://schemas.microsoft.com/office/drawing/2016/5/14/chartex" xmlns:aink="http://schemas.microsoft.com/office/drawing/2016/ink" xmlns:am3d="http://schemas.microsoft.com/office/drawing/2017/model3d" xmlns:w15="http://schemas.microsoft.com/office/word/2012/wordml" xmlns:w16cex="http://schemas.microsoft.com/office/word/2018/wordml/cex" xmlns:w16cid="http://schemas.microsoft.com/office/word/2016/wordml/cid" xmlns:w16="http://schemas.microsoft.com/office/word/2018/wordml" xmlns:w16sdtdh="http://schemas.microsoft.com/office/word/2020/wordml/sdtdatahash" xmlns:w16se="http://schemas.microsoft.com/office/word/2015/wordml/symex">
+              <mc:Fallback xmlns:w16se="http://schemas.microsoft.com/office/word/2015/wordml/symex" xmlns:w16sdtdh="http://schemas.microsoft.com/office/word/2020/wordml/sdtdatahash" xmlns:w16="http://schemas.microsoft.com/office/word/2018/wordml" xmlns:w16cid="http://schemas.microsoft.com/office/word/2016/wordml/cid" xmlns:w16cex="http://schemas.microsoft.com/office/word/2018/wordml/cex" xmlns:w15="http://schemas.microsoft.com/office/word/2012/wordml" xmlns:am3d="http://schemas.microsoft.com/office/drawing/2017/model3d" xmlns:aink="http://schemas.microsoft.com/office/drawing/2016/ink" xmlns:cx8="http://schemas.microsoft.com/office/drawing/2016/5/14/chartex" xmlns:cx7="http://schemas.microsoft.com/office/drawing/2016/5/13/chartex" xmlns:cx6="http://schemas.microsoft.com/office/drawing/2016/5/12/chartex" xmlns:cx5="http://schemas.microsoft.com/office/drawing/2016/5/11/chartex" xmlns:cx4="http://schemas.microsoft.com/office/drawing/2016/5/10/chartex" xmlns:cx3="http://schemas.microsoft.com/office/drawing/2016/5/9/chartex" xmlns:cx2="http://schemas.microsoft.com/office/drawing/2015/10/21/chartex" xmlns:cx1="http://schemas.microsoft.com/office/drawing/2015/9/8/chartex" xmlns:cx="http://schemas.microsoft.com/office/drawing/2014/chartex">
                 <w:pict>
                   <v:shapetype w14:anchorId="024234DE" id="_x0000_t202" coordsize="21600,21600" o:spt="202" path="m,l,21600r21600,l21600,xe">
                     <v:stroke joinstyle="miter"/>
@@ -741,7 +763,37 @@
                                         <w:szCs w:val="36"/>
                                         <w:lang w:val="en-GB"/>
                                       </w:rPr>
-                                      <w:t xml:space="preserve"> labo met m</w:t>
+                                      <w:t xml:space="preserve"> </w:t>
+                                    </w:r>
+                                    <w:proofErr w:type="spellStart"/>
+                                    <w:r>
+                                      <w:rPr>
+                                        <w:color w:val="404040" w:themeColor="text1" w:themeTint="BF"/>
+                                        <w:sz w:val="36"/>
+                                        <w:szCs w:val="36"/>
+                                        <w:lang w:val="en-GB"/>
+                                      </w:rPr>
+                                      <w:t>labo</w:t>
+                                    </w:r>
+                                    <w:proofErr w:type="spellEnd"/>
+                                    <w:r>
+                                      <w:rPr>
+                                        <w:color w:val="404040" w:themeColor="text1" w:themeTint="BF"/>
+                                        <w:sz w:val="36"/>
+                                        <w:szCs w:val="36"/>
+                                        <w:lang w:val="en-GB"/>
+                                      </w:rPr>
+                                      <w:t xml:space="preserve"> met </w:t>
+                                    </w:r>
+                                    <w:proofErr w:type="spellStart"/>
+                                    <w:r>
+                                      <w:rPr>
+                                        <w:color w:val="404040" w:themeColor="text1" w:themeTint="BF"/>
+                                        <w:sz w:val="36"/>
+                                        <w:szCs w:val="36"/>
+                                        <w:lang w:val="en-GB"/>
+                                      </w:rPr>
+                                      <w:t>m</w:t>
                                     </w:r>
                                     <w:r>
                                       <w:rPr>
@@ -752,6 +804,7 @@
                                       </w:rPr>
                                       <w:t>ultisim</w:t>
                                     </w:r>
+                                    <w:proofErr w:type="spellEnd"/>
                                   </w:p>
                                 </w:sdtContent>
                               </w:sdt>
@@ -775,7 +828,7 @@
                   </wp:anchor>
                 </w:drawing>
               </mc:Choice>
-              <mc:Fallback xmlns:cx="http://schemas.microsoft.com/office/drawing/2014/chartex" xmlns:cx1="http://schemas.microsoft.com/office/drawing/2015/9/8/chartex" xmlns:cx2="http://schemas.microsoft.com/office/drawing/2015/10/21/chartex" xmlns:cx3="http://schemas.microsoft.com/office/drawing/2016/5/9/chartex" xmlns:cx4="http://schemas.microsoft.com/office/drawing/2016/5/10/chartex" xmlns:cx5="http://schemas.microsoft.com/office/drawing/2016/5/11/chartex" xmlns:cx6="http://schemas.microsoft.com/office/drawing/2016/5/12/chartex" xmlns:cx7="http://schemas.microsoft.com/office/drawing/2016/5/13/chartex" xmlns:cx8="http://schemas.microsoft.com/office/drawing/2016/5/14/chartex" xmlns:aink="http://schemas.microsoft.com/office/drawing/2016/ink" xmlns:am3d="http://schemas.microsoft.com/office/drawing/2017/model3d" xmlns:w15="http://schemas.microsoft.com/office/word/2012/wordml" xmlns:w16cex="http://schemas.microsoft.com/office/word/2018/wordml/cex" xmlns:w16cid="http://schemas.microsoft.com/office/word/2016/wordml/cid" xmlns:w16="http://schemas.microsoft.com/office/word/2018/wordml" xmlns:w16sdtdh="http://schemas.microsoft.com/office/word/2020/wordml/sdtdatahash" xmlns:w16se="http://schemas.microsoft.com/office/word/2015/wordml/symex">
+              <mc:Fallback xmlns:w16se="http://schemas.microsoft.com/office/word/2015/wordml/symex" xmlns:w16sdtdh="http://schemas.microsoft.com/office/word/2020/wordml/sdtdatahash" xmlns:w16="http://schemas.microsoft.com/office/word/2018/wordml" xmlns:w16cid="http://schemas.microsoft.com/office/word/2016/wordml/cid" xmlns:w16cex="http://schemas.microsoft.com/office/word/2018/wordml/cex" xmlns:w15="http://schemas.microsoft.com/office/word/2012/wordml" xmlns:am3d="http://schemas.microsoft.com/office/drawing/2017/model3d" xmlns:aink="http://schemas.microsoft.com/office/drawing/2016/ink" xmlns:cx8="http://schemas.microsoft.com/office/drawing/2016/5/14/chartex" xmlns:cx7="http://schemas.microsoft.com/office/drawing/2016/5/13/chartex" xmlns:cx6="http://schemas.microsoft.com/office/drawing/2016/5/12/chartex" xmlns:cx5="http://schemas.microsoft.com/office/drawing/2016/5/11/chartex" xmlns:cx4="http://schemas.microsoft.com/office/drawing/2016/5/10/chartex" xmlns:cx3="http://schemas.microsoft.com/office/drawing/2016/5/9/chartex" xmlns:cx2="http://schemas.microsoft.com/office/drawing/2015/10/21/chartex" xmlns:cx1="http://schemas.microsoft.com/office/drawing/2015/9/8/chartex" xmlns:cx="http://schemas.microsoft.com/office/drawing/2014/chartex">
                 <w:pict>
                   <v:shape w14:anchorId="4E9C439F" id="Tekstvak 154" o:spid="_x0000_s1027" type="#_x0000_t202" style="position:absolute;margin-left:0;margin-top:0;width:8in;height:466.8pt;z-index:251654656;visibility:visible;mso-wrap-style:square;mso-width-percent:941;mso-height-percent:0;mso-top-percent:300;mso-wrap-distance-left:9pt;mso-wrap-distance-top:0;mso-wrap-distance-right:9pt;mso-wrap-distance-bottom:0;mso-position-horizontal:center;mso-position-horizontal-relative:page;mso-position-vertical-relative:page;mso-width-percent:941;mso-height-percent:0;mso-top-percent:300;mso-width-relative:page;mso-height-relative:page;v-text-anchor:bottom" o:gfxdata="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" filled="f" stroked="f" strokeweight=".5pt">
                     <v:textbox inset="126pt,0,54pt,0">
@@ -933,8 +986,8 @@
         </w:p>
       </w:sdtContent>
     </w:sdt>
-    <w:bookmarkStart w:id="0" w:name="_Toc368648512" w:displacedByCustomXml="prev"/>
-    <w:bookmarkStart w:id="1" w:name="_Toc336855037" w:displacedByCustomXml="prev"/>
+    <w:bookmarkStart w:id="0" w:name="_Toc336855037" w:displacedByCustomXml="prev"/>
+    <w:bookmarkStart w:id="1" w:name="_Toc368648512" w:displacedByCustomXml="prev"/>
     <w:p>
       <w:pPr>
         <w:pStyle w:val="Kop1"/>
@@ -947,8 +1000,13 @@
       <w:r>
         <w:t xml:space="preserve">Introductie </w:t>
       </w:r>
-      <w:r>
-        <w:t>spanningsgestuurde sinusgolfgenerator</w:t>
+      <w:proofErr w:type="spellStart"/>
+      <w:r>
+        <w:t>spanningsgestuurde</w:t>
+      </w:r>
+      <w:proofErr w:type="spellEnd"/>
+      <w:r>
+        <w:t xml:space="preserve"> sinusgolfgenerator</w:t>
       </w:r>
       <w:r>
         <w:t xml:space="preserve"> </w:t>
@@ -985,13 +1043,34 @@
         <w:t>de</w:t>
       </w:r>
       <w:r>
-        <w:t xml:space="preserve"> draaggolffrequentie toe wanneer de modulatiesignaalamplitude wordt verhoogd. De FM-modulator die in dit experiment wordt gebruikt, bestaat uit </w:t>
-      </w:r>
+        <w:t xml:space="preserve"> draaggolffrequentie toe wanneer de </w:t>
+      </w:r>
+      <w:proofErr w:type="spellStart"/>
+      <w:r>
+        <w:t>modulatiesignaalamplitude</w:t>
+      </w:r>
+      <w:proofErr w:type="spellEnd"/>
+      <w:r>
+        <w:t xml:space="preserve"> wordt verhoogd. De FM-modulator die in dit experiment wordt gebruikt, bestaat uit </w:t>
+      </w:r>
+      <w:proofErr w:type="spellStart"/>
       <w:r>
         <w:t>m</w:t>
       </w:r>
       <w:r>
-        <w:t>ultisim's spanningsgestuurde sinusgolfoscillato</w:t>
+        <w:t>ultisim's</w:t>
+      </w:r>
+      <w:proofErr w:type="spellEnd"/>
+      <w:r>
+        <w:t xml:space="preserve"> </w:t>
+      </w:r>
+      <w:proofErr w:type="spellStart"/>
+      <w:r>
+        <w:t>spanningsgestuurde</w:t>
+      </w:r>
+      <w:proofErr w:type="spellEnd"/>
+      <w:r>
+        <w:t xml:space="preserve"> sinusgolfoscillato</w:t>
       </w:r>
       <w:r>
         <w:t>r</w:t>
@@ -1000,7 +1079,15 @@
         <w:t xml:space="preserve"> welke </w:t>
       </w:r>
       <w:r>
-        <w:t>werkt als een spanningsgestuurde oscillator (VCO). De</w:t>
+        <w:t xml:space="preserve">werkt als een </w:t>
+      </w:r>
+      <w:proofErr w:type="spellStart"/>
+      <w:r>
+        <w:t>spanningsgestuurde</w:t>
+      </w:r>
+      <w:proofErr w:type="spellEnd"/>
+      <w:r>
+        <w:t xml:space="preserve"> oscillator (VCO). De</w:t>
       </w:r>
       <w:r>
         <w:t xml:space="preserve">ze </w:t>
@@ -1083,8 +1170,13 @@
         <w:t>-</w:t>
       </w:r>
       <w:r>
-        <w:t>frequentie van 200 Hz produceert. Een stuurspanning van 12 V resulteert in een uitgangsfrequentie van 25 kHz.</w:t>
-      </w:r>
+        <w:t xml:space="preserve">frequentie van 200 Hz produceert. Een stuurspanning van 12 V resulteert in een uitgangsfrequentie van 25 </w:t>
+      </w:r>
+      <w:proofErr w:type="spellStart"/>
+      <w:r>
+        <w:t>kHz.</w:t>
+      </w:r>
+      <w:proofErr w:type="spellEnd"/>
     </w:p>
     <w:p>
       <w:pPr>
@@ -1102,7 +1194,15 @@
         <w:t>1</w:t>
       </w:r>
       <w:r>
-        <w:t>in multisim.</w:t>
+        <w:t xml:space="preserve">in </w:t>
+      </w:r>
+      <w:proofErr w:type="spellStart"/>
+      <w:r>
+        <w:t>multisim</w:t>
+      </w:r>
+      <w:proofErr w:type="spellEnd"/>
+      <w:r>
+        <w:t>.</w:t>
       </w:r>
       <w:r>
         <w:t xml:space="preserve">  </w:t>
@@ -1168,7 +1268,15 @@
     </w:p>
     <w:p>
       <w:r>
-        <w:t xml:space="preserve">De spanningsgecontrolleerde sinusgolfgenerator vind je onder het </w:t>
+        <w:t xml:space="preserve">De </w:t>
+      </w:r>
+      <w:proofErr w:type="spellStart"/>
+      <w:r>
+        <w:t>spanningsgecontrolleerde</w:t>
+      </w:r>
+      <w:proofErr w:type="spellEnd"/>
+      <w:r>
+        <w:t xml:space="preserve"> sinusgolfgenerator vind je onder het </w:t>
       </w:r>
       <m:oMath>
         <m:r>
@@ -1328,8 +1436,13 @@
       <w:r>
         <w:t xml:space="preserve">Dubbelklik op de </w:t>
       </w:r>
-      <w:r>
-        <w:t>spanningsgestuurde sinusgolfgenerator (</w:t>
+      <w:proofErr w:type="spellStart"/>
+      <w:r>
+        <w:t>spanningsgestuurde</w:t>
+      </w:r>
+      <w:proofErr w:type="spellEnd"/>
+      <w:r>
+        <w:t xml:space="preserve"> sinusgolfgenerator (</w:t>
       </w:r>
       <m:oMath>
         <m:r>
@@ -1447,11 +1560,19 @@
         </w:rPr>
         <w:t xml:space="preserve">in </w:t>
       </w:r>
+      <w:proofErr w:type="spellStart"/>
       <w:r>
         <w:rPr>
           <w:rFonts w:eastAsiaTheme="minorEastAsia"/>
         </w:rPr>
-        <w:t xml:space="preserve">Prefered net name : </w:t>
+        <w:t>Prefered</w:t>
+      </w:r>
+      <w:proofErr w:type="spellEnd"/>
+      <w:r>
+        <w:rPr>
+          <w:rFonts w:eastAsiaTheme="minorEastAsia"/>
+        </w:rPr>
+        <w:t xml:space="preserve"> net name : </w:t>
       </w:r>
       <m:oMath>
         <m:r>
@@ -1723,8 +1844,16 @@
         <w:rPr>
           <w:rFonts w:eastAsiaTheme="minorEastAsia"/>
         </w:rPr>
-        <w:t>bovenste balk van multisim</w:t>
-      </w:r>
+        <w:t xml:space="preserve">bovenste balk van </w:t>
+      </w:r>
+      <w:proofErr w:type="spellStart"/>
+      <w:r>
+        <w:rPr>
+          <w:rFonts w:eastAsiaTheme="minorEastAsia"/>
+        </w:rPr>
+        <w:t>multisim</w:t>
+      </w:r>
+      <w:proofErr w:type="spellEnd"/>
       <w:r>
         <w:rPr>
           <w:rFonts w:eastAsiaTheme="minorEastAsia"/>
@@ -1891,19 +2020,75 @@
         <w:rPr>
           <w:rFonts w:eastAsiaTheme="minorEastAsia"/>
         </w:rPr>
-        <w:t>V(informati</w:t>
-      </w:r>
+        <w:t>V(</w:t>
+      </w:r>
+      <w:proofErr w:type="spellStart"/>
       <w:r>
         <w:rPr>
           <w:rFonts w:eastAsiaTheme="minorEastAsia"/>
         </w:rPr>
-        <w:t xml:space="preserve">e_signaal) en V(uitgang_generator) toe aan de </w:t>
+        <w:t>informati</w:t>
       </w:r>
       <w:r>
         <w:rPr>
           <w:rFonts w:eastAsiaTheme="minorEastAsia"/>
         </w:rPr>
-        <w:t>“Selected variables for analysis” (zie figuur FM-7</w:t>
+        <w:t>e_signaal</w:t>
+      </w:r>
+      <w:proofErr w:type="spellEnd"/>
+      <w:r>
+        <w:rPr>
+          <w:rFonts w:eastAsiaTheme="minorEastAsia"/>
+        </w:rPr>
+        <w:t>) en V(</w:t>
+      </w:r>
+      <w:proofErr w:type="spellStart"/>
+      <w:r>
+        <w:rPr>
+          <w:rFonts w:eastAsiaTheme="minorEastAsia"/>
+        </w:rPr>
+        <w:t>uitgang_generator</w:t>
+      </w:r>
+      <w:proofErr w:type="spellEnd"/>
+      <w:r>
+        <w:rPr>
+          <w:rFonts w:eastAsiaTheme="minorEastAsia"/>
+        </w:rPr>
+        <w:t xml:space="preserve">) toe aan de </w:t>
+      </w:r>
+      <w:r>
+        <w:rPr>
+          <w:rFonts w:eastAsiaTheme="minorEastAsia"/>
+        </w:rPr>
+        <w:t>“</w:t>
+      </w:r>
+      <w:proofErr w:type="spellStart"/>
+      <w:r>
+        <w:rPr>
+          <w:rFonts w:eastAsiaTheme="minorEastAsia"/>
+        </w:rPr>
+        <w:t>Selected</w:t>
+      </w:r>
+      <w:proofErr w:type="spellEnd"/>
+      <w:r>
+        <w:rPr>
+          <w:rFonts w:eastAsiaTheme="minorEastAsia"/>
+        </w:rPr>
+        <w:t xml:space="preserve"> variables </w:t>
+      </w:r>
+      <w:proofErr w:type="spellStart"/>
+      <w:r>
+        <w:rPr>
+          <w:rFonts w:eastAsiaTheme="minorEastAsia"/>
+        </w:rPr>
+        <w:t>for</w:t>
+      </w:r>
+      <w:proofErr w:type="spellEnd"/>
+      <w:r>
+        <w:rPr>
+          <w:rFonts w:eastAsiaTheme="minorEastAsia"/>
+        </w:rPr>
+        <w:t xml:space="preserve"> analysis” (zie figuur FM-7</w:t>
       </w:r>
       <w:r>
         <w:rPr>
@@ -2039,7 +2224,23 @@
           </w:tcPr>
           <w:p>
             <w:r>
-              <w:t>Geef hier de “Grapher View” weer van de Transient-simulatie</w:t>
+              <w:t>Geef hier de “</w:t>
+            </w:r>
+            <w:proofErr w:type="spellStart"/>
+            <w:r>
+              <w:t>Grapher</w:t>
+            </w:r>
+            <w:proofErr w:type="spellEnd"/>
+            <w:r>
+              <w:t xml:space="preserve"> View” weer van de </w:t>
+            </w:r>
+            <w:proofErr w:type="spellStart"/>
+            <w:r>
+              <w:t>Transient</w:t>
+            </w:r>
+            <w:proofErr w:type="spellEnd"/>
+            <w:r>
+              <w:t>-simulatie</w:t>
             </w:r>
           </w:p>
           <w:p>
@@ -2189,7 +2390,15 @@
         <w:pStyle w:val="Citaat"/>
       </w:pPr>
       <w:r>
-        <w:t xml:space="preserve">Figuur FM-8 : grapher view </w:t>
+        <w:t xml:space="preserve">Figuur FM-8 : </w:t>
+      </w:r>
+      <w:proofErr w:type="spellStart"/>
+      <w:r>
+        <w:t>grapher</w:t>
+      </w:r>
+      <w:proofErr w:type="spellEnd"/>
+      <w:r>
+        <w:t xml:space="preserve"> view </w:t>
       </w:r>
       <w:r>
         <w:t>geplaat</w:t>
@@ -2312,7 +2521,21 @@
               <w:rPr>
                 <w:lang w:val="nl-NL" w:eastAsia="nl-NL"/>
               </w:rPr>
-              <w:t>De student heeft een driehoekssignaal als informatie genomen maar de uitgangen van de generator zij zo goed als hetzelfde</w:t>
+              <w:t xml:space="preserve">De student heeft een </w:t>
+            </w:r>
+            <w:proofErr w:type="spellStart"/>
+            <w:r>
+              <w:rPr>
+                <w:lang w:val="nl-NL" w:eastAsia="nl-NL"/>
+              </w:rPr>
+              <w:t>driehoekssignaal</w:t>
+            </w:r>
+            <w:proofErr w:type="spellEnd"/>
+            <w:r>
+              <w:rPr>
+                <w:lang w:val="nl-NL" w:eastAsia="nl-NL"/>
+              </w:rPr>
+              <w:t xml:space="preserve"> als informatie genomen maar de uitgangen van de generator zij zo goed als hetzelfde</w:t>
             </w:r>
           </w:p>
         </w:tc>
@@ -2326,8 +2549,13 @@
       <w:r>
         <w:t xml:space="preserve">Aansturing </w:t>
       </w:r>
-      <w:r>
-        <w:t xml:space="preserve">spanningsgestuurde sinusgenerator met </w:t>
+      <w:proofErr w:type="spellStart"/>
+      <w:r>
+        <w:t>spanningsgestuurde</w:t>
+      </w:r>
+      <w:proofErr w:type="spellEnd"/>
+      <w:r>
+        <w:t xml:space="preserve"> sinusgenerator met </w:t>
       </w:r>
       <w:r>
         <w:t>DC</w:t>
@@ -2355,7 +2583,23 @@
         <w:t>.  De instelling van de voltage</w:t>
       </w:r>
       <w:r>
-        <w:t xml:space="preserve"> controlled singusgenerator blijft dezelfde.</w:t>
+        <w:t xml:space="preserve"> </w:t>
+      </w:r>
+      <w:proofErr w:type="spellStart"/>
+      <w:r>
+        <w:t>controlled</w:t>
+      </w:r>
+      <w:proofErr w:type="spellEnd"/>
+      <w:r>
+        <w:t xml:space="preserve"> </w:t>
+      </w:r>
+      <w:proofErr w:type="spellStart"/>
+      <w:r>
+        <w:t>singusgenerator</w:t>
+      </w:r>
+      <w:proofErr w:type="spellEnd"/>
+      <w:r>
+        <w:t xml:space="preserve"> blijft dezelfde.</w:t>
       </w:r>
     </w:p>
     <w:p>
@@ -2424,7 +2668,15 @@
         <w:t>Je kan</w:t>
       </w:r>
       <w:r>
-        <w:t xml:space="preserve"> ook uw cursor over de potentiometer bewegen en de schuifbalk die verschijnt, slepen. Bekijk de gesimuleerde frequentiegemoduleerde output die ontstaat.</w:t>
+        <w:t xml:space="preserve"> ook uw cursor over de potentiometer bewegen en de schuifbalk die verschijnt, slepen. Bekijk de gesimuleerde </w:t>
+      </w:r>
+      <w:proofErr w:type="spellStart"/>
+      <w:r>
+        <w:t>frequentiegemoduleerde</w:t>
+      </w:r>
+      <w:proofErr w:type="spellEnd"/>
+      <w:r>
+        <w:t xml:space="preserve"> output die ontstaat.</w:t>
       </w:r>
     </w:p>
     <w:p/>
@@ -3134,7 +3386,15 @@
         <w:pStyle w:val="Citaat"/>
       </w:pPr>
       <w:r>
-        <w:t>Figuur FM-11 : principeschakeling van een spanningsgestuurde sinusgenerator geplaatst door student</w:t>
+        <w:t xml:space="preserve">Figuur FM-11 : principeschakeling van een </w:t>
+      </w:r>
+      <w:proofErr w:type="spellStart"/>
+      <w:r>
+        <w:t>spanningsgestuurde</w:t>
+      </w:r>
+      <w:proofErr w:type="spellEnd"/>
+      <w:r>
+        <w:t xml:space="preserve"> sinusgenerator geplaatst door student</w:t>
       </w:r>
     </w:p>
     <w:p>
@@ -3245,7 +3505,21 @@
               <w:rPr>
                 <w:lang w:val="nl-NL" w:eastAsia="nl-NL"/>
               </w:rPr>
-              <w:t xml:space="preserve">De oscilator geeft een sinusvormig signaal met een frequentie van 200Hz tot 25kHz de </w:t>
+              <w:t xml:space="preserve">De </w:t>
+            </w:r>
+            <w:proofErr w:type="spellStart"/>
+            <w:r>
+              <w:rPr>
+                <w:lang w:val="nl-NL" w:eastAsia="nl-NL"/>
+              </w:rPr>
+              <w:t>oscilator</w:t>
+            </w:r>
+            <w:proofErr w:type="spellEnd"/>
+            <w:r>
+              <w:rPr>
+                <w:lang w:val="nl-NL" w:eastAsia="nl-NL"/>
+              </w:rPr>
+              <w:t xml:space="preserve"> geeft een sinusvormig signaal met een frequentie van 200Hz tot 25kHz de </w:t>
             </w:r>
             <w:r>
               <w:rPr>
@@ -3292,7 +3566,15 @@
     </w:p>
     <w:p>
       <w:r>
-        <w:t>Het doel van deze simulatie is om de kenmerken en werking van frequentiemodulatie te bekijken met behulp van multisim's frequentiemodulator. Bij frequentiemodulatie (FM) worden variaties in de frequentie van de gemoduleerde golf waargenomen in</w:t>
+        <w:t xml:space="preserve">Het doel van deze simulatie is om de kenmerken en werking van frequentiemodulatie te bekijken met behulp van </w:t>
+      </w:r>
+      <w:proofErr w:type="spellStart"/>
+      <w:r>
+        <w:t>multisim's</w:t>
+      </w:r>
+      <w:proofErr w:type="spellEnd"/>
+      <w:r>
+        <w:t xml:space="preserve"> frequentiemodulator. Bij frequentiemodulatie (FM) worden variaties in de frequentie van de gemoduleerde golf waargenomen in</w:t>
       </w:r>
       <w:r>
         <w:t xml:space="preserve"> functie van amplitude</w:t>
@@ -3367,8 +3649,13 @@
         <w:t>eze</w:t>
       </w:r>
       <w:r>
-        <w:t xml:space="preserve"> van de draaggolffrequentie. FM-uitzending beperkt de maximale frequentieafwijking tot 75 kHz.</w:t>
-      </w:r>
+        <w:t xml:space="preserve"> van de draaggolffrequentie. FM-uitzending beperkt de maximale frequentieafwijking tot 75 </w:t>
+      </w:r>
+      <w:proofErr w:type="spellStart"/>
+      <w:r>
+        <w:t>kHz.</w:t>
+      </w:r>
+      <w:proofErr w:type="spellEnd"/>
     </w:p>
     <w:p>
       <w:r>
@@ -3447,7 +3734,15 @@
         <w:t xml:space="preserve"> dat de afwijking</w:t>
       </w:r>
       <w:r>
-        <w:t xml:space="preserve"> afwijking veroorzaakt:</w:t>
+        <w:t xml:space="preserve"> </w:t>
+      </w:r>
+      <w:proofErr w:type="spellStart"/>
+      <w:r>
+        <w:t>afwijking</w:t>
+      </w:r>
+      <w:proofErr w:type="spellEnd"/>
+      <w:r>
+        <w:t xml:space="preserve"> veroorzaakt:</w:t>
       </w:r>
     </w:p>
     <w:p>
@@ -3543,7 +3838,15 @@
         <w:t xml:space="preserve"> </w:t>
       </w:r>
       <w:r>
-        <w:t xml:space="preserve"> FM-uitzendregels beperken de maximale audiofrequentie tot 15 kHz. </w:t>
+        <w:t xml:space="preserve"> FM-uitzendregels beperken de maximale audiofrequentie tot 15 </w:t>
+      </w:r>
+      <w:proofErr w:type="spellStart"/>
+      <w:r>
+        <w:t>kHz.</w:t>
+      </w:r>
+      <w:proofErr w:type="spellEnd"/>
+      <w:r>
+        <w:t xml:space="preserve"> </w:t>
       </w:r>
       <w:r>
         <w:t xml:space="preserve"> </w:t>
@@ -3560,22 +3863,64 @@
         </m:r>
       </m:oMath>
       <w:r>
-        <w:t xml:space="preserve"> van een FM-signaal is afhankelijk van het aantal zijbandparen dat niet meer dan 20 dB lager ligt dan de hoogte van de hoogste spectrale lijn. Deze zijbandparen zijn het belangrijkst en vertegenwoordigen ongeveer 98% van het totale vermogen. Het aantal zijbandparen is afhankelijk van de modulatie-index en de waarde ervan is voorspelbaar. Voor een modulatie-index van 3 worden bijvoorbeeld zes significante zijbandparen verwacht.</w:t>
-      </w:r>
-    </w:p>
-    <w:p>
-      <w:r>
-        <w:t>Bijbehorende variaties in het tijddomein kunnen worden waargenomen met behulp van de oscilloscoop. Bedenk dat in het frequentiespectrum van een AM-golf twee zijbandfrequenties worden geproduceerd voor elk modulerend signaal. Een zijbandfrequentie is gelijk aan fc - f</w:t>
+        <w:t xml:space="preserve"> van een FM-signaal is afhankelijk van het aantal zijbandparen dat niet meer dan 20 dB lager ligt dan de hoogte van de hoogste spectrale lijn. Deze zijbandparen zijn het belangrijkst en vert</w:t>
+      </w:r>
+      <w:proofErr w:type="spellStart"/>
+      <w:r>
+        <w:t>egenwoordigen</w:t>
+      </w:r>
+      <w:proofErr w:type="spellEnd"/>
+      <w:r>
+        <w:t xml:space="preserve"> ongeveer 98% van het totale vermogen. Het aantal zijbandparen is afhankelijk van de modulatie-index en de waarde ervan is voorspelbaar. Voor een modulatie-index van 3 worden bijvoorbeeld zes significante zijbandparen verwacht.</w:t>
+      </w:r>
+    </w:p>
+    <w:p>
+      <w:r>
+        <w:t xml:space="preserve">Bijbehorende variaties in het tijddomein kunnen worden waargenomen met behulp van de oscilloscoop. Bedenk dat in het frequentiespectrum van een AM-golf twee zijbandfrequenties worden geproduceerd voor elk modulerend signaal. Een zijbandfrequentie is gelijk aan </w:t>
+      </w:r>
+      <w:proofErr w:type="spellStart"/>
+      <w:r>
+        <w:t>fc</w:t>
+      </w:r>
+      <w:proofErr w:type="spellEnd"/>
+      <w:r>
+        <w:t xml:space="preserve"> - </w:t>
+      </w:r>
+      <w:proofErr w:type="spellStart"/>
+      <w:r>
+        <w:t>f</w:t>
       </w:r>
       <w:r>
         <w:t>i</w:t>
       </w:r>
-      <w:r>
-        <w:t xml:space="preserve"> en ligt onder de draaggolffrequentie. De andere zijband is gelijk aan fc + f</w:t>
+      <w:proofErr w:type="spellEnd"/>
+      <w:r>
+        <w:t xml:space="preserve"> en ligt onder de draaggolffrequentie. De andere </w:t>
+      </w:r>
+      <w:proofErr w:type="spellStart"/>
+      <w:r>
+        <w:t>zijband</w:t>
+      </w:r>
+      <w:proofErr w:type="spellEnd"/>
+      <w:r>
+        <w:t xml:space="preserve"> is gelijk aan </w:t>
+      </w:r>
+      <w:proofErr w:type="spellStart"/>
+      <w:r>
+        <w:t>fc</w:t>
+      </w:r>
+      <w:proofErr w:type="spellEnd"/>
+      <w:r>
+        <w:t xml:space="preserve"> + </w:t>
+      </w:r>
+      <w:proofErr w:type="spellStart"/>
+      <w:r>
+        <w:t>f</w:t>
       </w:r>
       <w:r>
         <w:t>i</w:t>
       </w:r>
+      <w:proofErr w:type="spellEnd"/>
       <w:r>
         <w:t xml:space="preserve"> en ligt boven de draaggolffrequentie.</w:t>
       </w:r>
@@ -3630,37 +3975,103 @@
         <w:t xml:space="preserve"> de spectrale lijnen </w:t>
       </w:r>
       <w:r>
-        <w:t xml:space="preserve"> fc - 3f</w:t>
+        <w:t xml:space="preserve"> </w:t>
+      </w:r>
+      <w:proofErr w:type="spellStart"/>
+      <w:r>
+        <w:t>fc</w:t>
+      </w:r>
+      <w:proofErr w:type="spellEnd"/>
+      <w:r>
+        <w:t xml:space="preserve"> - 3f</w:t>
       </w:r>
       <w:r>
         <w:t>i</w:t>
       </w:r>
       <w:r>
-        <w:t>, fc - 2f</w:t>
+        <w:t xml:space="preserve">, </w:t>
+      </w:r>
+      <w:proofErr w:type="spellStart"/>
+      <w:r>
+        <w:t>fc</w:t>
+      </w:r>
+      <w:proofErr w:type="spellEnd"/>
+      <w:r>
+        <w:t xml:space="preserve"> - 2f</w:t>
       </w:r>
       <w:r>
         <w:t>i</w:t>
       </w:r>
       <w:r>
-        <w:t>, fc - f</w:t>
+        <w:t xml:space="preserve">, </w:t>
+      </w:r>
+      <w:proofErr w:type="spellStart"/>
+      <w:r>
+        <w:t>fc</w:t>
+      </w:r>
+      <w:proofErr w:type="spellEnd"/>
+      <w:r>
+        <w:t xml:space="preserve"> - </w:t>
+      </w:r>
+      <w:proofErr w:type="spellStart"/>
+      <w:r>
+        <w:t>f</w:t>
       </w:r>
       <w:r>
         <w:t>i</w:t>
       </w:r>
-      <w:r>
-        <w:t>, fc, fc + f</w:t>
+      <w:proofErr w:type="spellEnd"/>
+      <w:r>
+        <w:t xml:space="preserve">, </w:t>
+      </w:r>
+      <w:proofErr w:type="spellStart"/>
+      <w:r>
+        <w:t>fc</w:t>
+      </w:r>
+      <w:proofErr w:type="spellEnd"/>
+      <w:r>
+        <w:t xml:space="preserve">, </w:t>
+      </w:r>
+      <w:proofErr w:type="spellStart"/>
+      <w:r>
+        <w:t>fc</w:t>
+      </w:r>
+      <w:proofErr w:type="spellEnd"/>
+      <w:r>
+        <w:t xml:space="preserve"> + </w:t>
+      </w:r>
+      <w:proofErr w:type="spellStart"/>
+      <w:r>
+        <w:t>f</w:t>
       </w:r>
       <w:r>
         <w:t>i</w:t>
       </w:r>
-      <w:r>
-        <w:t>, fc + 2f</w:t>
+      <w:proofErr w:type="spellEnd"/>
+      <w:r>
+        <w:t xml:space="preserve">, </w:t>
+      </w:r>
+      <w:proofErr w:type="spellStart"/>
+      <w:r>
+        <w:t>fc</w:t>
+      </w:r>
+      <w:proofErr w:type="spellEnd"/>
+      <w:r>
+        <w:t xml:space="preserve"> + 2f</w:t>
       </w:r>
       <w:r>
         <w:t>i</w:t>
       </w:r>
       <w:r>
-        <w:t>, fc + 3f</w:t>
+        <w:t xml:space="preserve">, </w:t>
+      </w:r>
+      <w:proofErr w:type="spellStart"/>
+      <w:r>
+        <w:t>fc</w:t>
+      </w:r>
+      <w:proofErr w:type="spellEnd"/>
+      <w:r>
+        <w:t xml:space="preserve"> + 3f</w:t>
       </w:r>
       <w:r>
         <w:t xml:space="preserve">i </w:t>
@@ -3685,7 +4096,15 @@
     </w:p>
     <w:p>
       <w:r>
-        <w:t>Teken het schema van figuur FM-12 in multisim.</w:t>
+        <w:t xml:space="preserve">Teken het schema van figuur FM-12 in </w:t>
+      </w:r>
+      <w:proofErr w:type="spellStart"/>
+      <w:r>
+        <w:t>multisim</w:t>
+      </w:r>
+      <w:proofErr w:type="spellEnd"/>
+      <w:r>
+        <w:t>.</w:t>
       </w:r>
     </w:p>
     <w:p>
@@ -3750,7 +4169,15 @@
         </w:rPr>
       </w:pPr>
       <w:r>
-        <w:t xml:space="preserve">De FM-generator vind je in de algemene database terug in de group </w:t>
+        <w:t xml:space="preserve">De FM-generator vind je in de algemene database terug in de </w:t>
+      </w:r>
+      <w:proofErr w:type="spellStart"/>
+      <w:r>
+        <w:t>group</w:t>
+      </w:r>
+      <w:proofErr w:type="spellEnd"/>
+      <w:r>
+        <w:t xml:space="preserve"> </w:t>
       </w:r>
       <m:oMath>
         <m:r>
@@ -3934,16 +4361,24 @@
           <w:lang w:val="en-GB"/>
         </w:rPr>
       </w:pPr>
+      <w:proofErr w:type="spellStart"/>
       <w:r>
         <w:rPr>
           <w:lang w:val="en-GB"/>
         </w:rPr>
-        <w:t>Selecteer Auto Triggering en DC Co</w:t>
-      </w:r>
+        <w:t>Selecteer</w:t>
+      </w:r>
+      <w:proofErr w:type="spellEnd"/>
       <w:r>
         <w:rPr>
           <w:lang w:val="en-GB"/>
         </w:rPr>
+        <w:t xml:space="preserve"> Auto Triggering en DC Co</w:t>
+      </w:r>
+      <w:r>
+        <w:rPr>
+          <w:lang w:val="en-GB"/>
+        </w:rPr>
         <w:t>upling</w:t>
       </w:r>
     </w:p>
@@ -3954,11 +4389,19 @@
           <w:lang w:val="en-GB"/>
         </w:rPr>
       </w:pPr>
+      <w:proofErr w:type="spellStart"/>
       <w:r>
         <w:rPr>
           <w:lang w:val="en-GB"/>
         </w:rPr>
-        <w:t>Stap 2</w:t>
+        <w:t>Stap</w:t>
+      </w:r>
+      <w:proofErr w:type="spellEnd"/>
+      <w:r>
+        <w:rPr>
+          <w:lang w:val="en-GB"/>
+        </w:rPr>
+        <w:t xml:space="preserve"> 2</w:t>
       </w:r>
     </w:p>
     <w:p>
@@ -3982,8 +4425,13 @@
       <w:r>
         <w:t xml:space="preserve">Dubbelklik op de FM-generator en verander </w:t>
       </w:r>
-      <w:r>
-        <w:t>Modulation Index van 5 naar 3.  Observeer terug het signaal op de oscilloscoop</w:t>
+      <w:proofErr w:type="spellStart"/>
+      <w:r>
+        <w:t>Modulation</w:t>
+      </w:r>
+      <w:proofErr w:type="spellEnd"/>
+      <w:r>
+        <w:t xml:space="preserve"> Index van 5 naar 3.  Observeer terug het signaal op de oscilloscoop</w:t>
       </w:r>
       <w:r>
         <w:t>.</w:t>
@@ -3994,7 +4442,15 @@
         <w:t xml:space="preserve">Kopieer de schakeling en plak deze </w:t>
       </w:r>
       <w:r>
-        <w:t xml:space="preserve">op je multisimblad </w:t>
+        <w:t xml:space="preserve">op je </w:t>
+      </w:r>
+      <w:proofErr w:type="spellStart"/>
+      <w:r>
+        <w:t>multisimblad</w:t>
+      </w:r>
+      <w:proofErr w:type="spellEnd"/>
+      <w:r>
+        <w:t xml:space="preserve"> </w:t>
       </w:r>
       <w:r>
         <w:t xml:space="preserve">zoal in figuur </w:t>
@@ -4067,7 +4523,15 @@
         </w:rPr>
       </w:pPr>
       <w:r>
-        <w:t xml:space="preserve">Stel de modulatieindex van de FM-generator </w:t>
+        <w:t xml:space="preserve">Stel de </w:t>
+      </w:r>
+      <w:proofErr w:type="spellStart"/>
+      <w:r>
+        <w:t>modulatieindex</w:t>
+      </w:r>
+      <w:proofErr w:type="spellEnd"/>
+      <w:r>
+        <w:t xml:space="preserve"> van de FM-generator </w:t>
       </w:r>
       <m:oMath>
         <m:r>
@@ -4271,7 +4735,47 @@
                 <w:i/>
                 <w:iCs/>
               </w:rPr>
-              <w:t>Geef hier de transient analys weer:</w:t>
+              <w:t xml:space="preserve">Geef hier de </w:t>
+            </w:r>
+            <w:proofErr w:type="spellStart"/>
+            <w:r>
+              <w:rPr>
+                <w:b/>
+                <w:bCs/>
+                <w:i/>
+                <w:iCs/>
+              </w:rPr>
+              <w:t>transient</w:t>
+            </w:r>
+            <w:proofErr w:type="spellEnd"/>
+            <w:r>
+              <w:rPr>
+                <w:b/>
+                <w:bCs/>
+                <w:i/>
+                <w:iCs/>
+              </w:rPr>
+              <w:t xml:space="preserve"> </w:t>
+            </w:r>
+            <w:proofErr w:type="spellStart"/>
+            <w:r>
+              <w:rPr>
+                <w:b/>
+                <w:bCs/>
+                <w:i/>
+                <w:iCs/>
+              </w:rPr>
+              <w:t>analys</w:t>
+            </w:r>
+            <w:proofErr w:type="spellEnd"/>
+            <w:r>
+              <w:rPr>
+                <w:b/>
+                <w:bCs/>
+                <w:i/>
+                <w:iCs/>
+              </w:rPr>
+              <w:t xml:space="preserve"> weer:</w:t>
             </w:r>
           </w:p>
         </w:tc>
@@ -4366,7 +4870,15 @@
         <w:pStyle w:val="Citaat"/>
       </w:pPr>
       <w:r>
-        <w:t>Figuur FM-16: transient analyse geplaatst door student</w:t>
+        <w:t xml:space="preserve">Figuur FM-16: </w:t>
+      </w:r>
+      <w:proofErr w:type="spellStart"/>
+      <w:r>
+        <w:t>transient</w:t>
+      </w:r>
+      <w:proofErr w:type="spellEnd"/>
+      <w:r>
+        <w:t xml:space="preserve"> analyse geplaatst door student</w:t>
       </w:r>
     </w:p>
     <w:p/>
@@ -4427,7 +4939,27 @@
                 <w:i/>
                 <w:iCs/>
               </w:rPr>
-              <w:t>Geef hier een verklaring van wat je ziet op in de transient analyse (verschillende modulatie-index).  Hoe komt dit?</w:t>
+              <w:t xml:space="preserve">Geef hier een verklaring van wat je ziet op in de </w:t>
+            </w:r>
+            <w:proofErr w:type="spellStart"/>
+            <w:r>
+              <w:rPr>
+                <w:b/>
+                <w:bCs/>
+                <w:i/>
+                <w:iCs/>
+              </w:rPr>
+              <w:t>transient</w:t>
+            </w:r>
+            <w:proofErr w:type="spellEnd"/>
+            <w:r>
+              <w:rPr>
+                <w:b/>
+                <w:bCs/>
+                <w:i/>
+                <w:iCs/>
+              </w:rPr>
+              <w:t xml:space="preserve"> analyse (verschillende modulatie-index).  Hoe komt dit?</w:t>
             </w:r>
           </w:p>
         </w:tc>
@@ -4491,7 +5023,15 @@
     </w:p>
     <w:p>
       <w:r>
-        <w:t xml:space="preserve">Dubbelklik op de eerste spectrumanalyser en stel deze in als volgt: </w:t>
+        <w:t xml:space="preserve">Dubbelklik op de eerste </w:t>
+      </w:r>
+      <w:proofErr w:type="spellStart"/>
+      <w:r>
+        <w:t>spectrumanalyser</w:t>
+      </w:r>
+      <w:proofErr w:type="spellEnd"/>
+      <w:r>
+        <w:t xml:space="preserve"> en stel deze in als volgt: </w:t>
       </w:r>
     </w:p>
     <w:p>
@@ -4621,7 +5161,27 @@
                 <w:i/>
                 <w:iCs/>
               </w:rPr>
-              <w:t xml:space="preserve">Plaats hier het beeld van de spectrumanalyser: </w:t>
+              <w:t xml:space="preserve">Plaats hier het beeld van de </w:t>
+            </w:r>
+            <w:proofErr w:type="spellStart"/>
+            <w:r>
+              <w:rPr>
+                <w:b/>
+                <w:bCs/>
+                <w:i/>
+                <w:iCs/>
+              </w:rPr>
+              <w:t>spectrumanalyser</w:t>
+            </w:r>
+            <w:proofErr w:type="spellEnd"/>
+            <w:r>
+              <w:rPr>
+                <w:b/>
+                <w:bCs/>
+                <w:i/>
+                <w:iCs/>
+              </w:rPr>
+              <w:t xml:space="preserve">: </w:t>
             </w:r>
           </w:p>
         </w:tc>
@@ -4720,7 +5280,15 @@
     </w:p>
     <w:p>
       <w:r>
-        <w:t>Stel de spectrumanalyser vervolgens als volgt in:</w:t>
+        <w:t xml:space="preserve">Stel de </w:t>
+      </w:r>
+      <w:proofErr w:type="spellStart"/>
+      <w:r>
+        <w:t>spectrumanalyser</w:t>
+      </w:r>
+      <w:proofErr w:type="spellEnd"/>
+      <w:r>
+        <w:t xml:space="preserve"> vervolgens als volgt in:</w:t>
       </w:r>
     </w:p>
     <w:p>
@@ -4777,26 +5345,132 @@
         <w:t xml:space="preserve">Figuur </w:t>
       </w:r>
       <w:r>
-        <w:t>FM-18 : spoectrumbeeld geplaatst door student</w:t>
-      </w:r>
-    </w:p>
-    <w:p>
-      <w:r>
-        <w:t xml:space="preserve">Gebruik de marker (cursor) van de spectrumanalyser en plaats deze op </w:t>
-      </w:r>
-      <w:r>
-        <w:t>het signaal van 100 kHz</w:t>
+        <w:t xml:space="preserve">FM-18 : </w:t>
+      </w:r>
+      <w:proofErr w:type="spellStart"/>
+      <w:r>
+        <w:t>spoectrumbeeld</w:t>
+      </w:r>
+      <w:proofErr w:type="spellEnd"/>
+      <w:r>
+        <w:t xml:space="preserve"> geplaatst door student</w:t>
+      </w:r>
+    </w:p>
+    <w:p>
+      <w:r>
+        <w:t xml:space="preserve">Gebruik de marker (cursor) van de </w:t>
+      </w:r>
+      <w:proofErr w:type="spellStart"/>
+      <w:r>
+        <w:t>spectrumanalyser</w:t>
+      </w:r>
+      <w:proofErr w:type="spellEnd"/>
+      <w:r>
+        <w:t xml:space="preserve"> en plaats deze op </w:t>
+      </w:r>
+      <w:r>
+        <w:t xml:space="preserve">het signaal van 100 </w:t>
+      </w:r>
+      <w:proofErr w:type="spellStart"/>
+      <w:r>
+        <w:t>kHz</w:t>
       </w:r>
       <w:r>
         <w:t>.</w:t>
       </w:r>
+      <w:proofErr w:type="spellEnd"/>
     </w:p>
     <w:p>
       <w:r>
         <w:t xml:space="preserve">Ga na of de </w:t>
       </w:r>
-      <w:r>
-        <w:t xml:space="preserve">upper- en lower band overeenkomt met fc - 3fi, fc - 2fi, fc - fi, fc, fc + fi, fc + 2fi, fc + 3fi  </w:t>
+      <w:proofErr w:type="spellStart"/>
+      <w:r>
+        <w:t>upper</w:t>
+      </w:r>
+      <w:proofErr w:type="spellEnd"/>
+      <w:r>
+        <w:t xml:space="preserve">- en </w:t>
+      </w:r>
+      <w:proofErr w:type="spellStart"/>
+      <w:r>
+        <w:t>lower</w:t>
+      </w:r>
+      <w:proofErr w:type="spellEnd"/>
+      <w:r>
+        <w:t xml:space="preserve"> band overeenkomt met </w:t>
+      </w:r>
+      <w:proofErr w:type="spellStart"/>
+      <w:r>
+        <w:t>fc</w:t>
+      </w:r>
+      <w:proofErr w:type="spellEnd"/>
+      <w:r>
+        <w:t xml:space="preserve"> - 3fi, </w:t>
+      </w:r>
+      <w:proofErr w:type="spellStart"/>
+      <w:r>
+        <w:t>fc</w:t>
+      </w:r>
+      <w:proofErr w:type="spellEnd"/>
+      <w:r>
+        <w:t xml:space="preserve"> - 2fi, </w:t>
+      </w:r>
+      <w:proofErr w:type="spellStart"/>
+      <w:r>
+        <w:t>fc</w:t>
+      </w:r>
+      <w:proofErr w:type="spellEnd"/>
+      <w:r>
+        <w:t xml:space="preserve"> - </w:t>
+      </w:r>
+      <w:proofErr w:type="spellStart"/>
+      <w:r>
+        <w:t>fi</w:t>
+      </w:r>
+      <w:proofErr w:type="spellEnd"/>
+      <w:r>
+        <w:t xml:space="preserve">, </w:t>
+      </w:r>
+      <w:proofErr w:type="spellStart"/>
+      <w:r>
+        <w:t>fc</w:t>
+      </w:r>
+      <w:proofErr w:type="spellEnd"/>
+      <w:r>
+        <w:t xml:space="preserve">, </w:t>
+      </w:r>
+      <w:proofErr w:type="spellStart"/>
+      <w:r>
+        <w:t>fc</w:t>
+      </w:r>
+      <w:proofErr w:type="spellEnd"/>
+      <w:r>
+        <w:t xml:space="preserve"> + </w:t>
+      </w:r>
+      <w:proofErr w:type="spellStart"/>
+      <w:r>
+        <w:t>fi</w:t>
+      </w:r>
+      <w:proofErr w:type="spellEnd"/>
+      <w:r>
+        <w:t xml:space="preserve">, </w:t>
+      </w:r>
+      <w:proofErr w:type="spellStart"/>
+      <w:r>
+        <w:t>fc</w:t>
+      </w:r>
+      <w:proofErr w:type="spellEnd"/>
+      <w:r>
+        <w:t xml:space="preserve"> + 2fi, </w:t>
+      </w:r>
+      <w:proofErr w:type="spellStart"/>
+      <w:r>
+        <w:t>fc</w:t>
+      </w:r>
+      <w:proofErr w:type="spellEnd"/>
+      <w:r>
+        <w:t xml:space="preserve"> + 3fi  </w:t>
       </w:r>
     </w:p>
     <w:p>
@@ -4813,8 +5487,8 @@
         <w:tblLook w:val="04A0" w:firstRow="1" w:lastRow="0" w:firstColumn="1" w:lastColumn="0" w:noHBand="0" w:noVBand="1"/>
       </w:tblPr>
       <w:tblGrid>
-        <w:gridCol w:w="865"/>
-        <w:gridCol w:w="8321"/>
+        <w:gridCol w:w="1035"/>
+        <w:gridCol w:w="8034"/>
       </w:tblGrid>
       <w:tr>
         <w:tc>
@@ -4867,7 +5541,27 @@
                 <w:i/>
                 <w:iCs/>
               </w:rPr>
-              <w:t xml:space="preserve">Plaats hier het beeld van de spectrumanalyser: </w:t>
+              <w:t xml:space="preserve">Plaats hier het beeld van de </w:t>
+            </w:r>
+            <w:proofErr w:type="spellStart"/>
+            <w:r>
+              <w:rPr>
+                <w:b/>
+                <w:bCs/>
+                <w:i/>
+                <w:iCs/>
+              </w:rPr>
+              <w:t>spectrumanalyser</w:t>
+            </w:r>
+            <w:proofErr w:type="spellEnd"/>
+            <w:r>
+              <w:rPr>
+                <w:b/>
+                <w:bCs/>
+                <w:i/>
+                <w:iCs/>
+              </w:rPr>
+              <w:t xml:space="preserve">: </w:t>
             </w:r>
           </w:p>
         </w:tc>
@@ -4920,10 +5614,10 @@
                 <w:noProof/>
               </w:rPr>
               <w:drawing>
-                <wp:inline distT="0" distB="0" distL="0" distR="0" wp14:anchorId="7515548A" wp14:editId="4E592200">
-                  <wp:extent cx="5638800" cy="2343150"/>
+                <wp:inline distT="0" distB="0" distL="0" distR="0" wp14:anchorId="0629D5F7" wp14:editId="237F838D">
+                  <wp:extent cx="5029541" cy="2046906"/>
                   <wp:effectExtent l="0" t="0" r="0" b="0"/>
-                  <wp:docPr id="15" name="Afbeelding 15"/>
+                  <wp:docPr id="20" name="Afbeelding 20"/>
                   <wp:cNvGraphicFramePr>
                     <a:graphicFrameLocks xmlns:a="http://schemas.openxmlformats.org/drawingml/2006/main" noChangeAspect="1"/>
                   </wp:cNvGraphicFramePr>
@@ -4943,7 +5637,7 @@
                         <pic:spPr>
                           <a:xfrm>
                             <a:off x="0" y="0"/>
-                            <a:ext cx="5638800" cy="2343150"/>
+                            <a:ext cx="5030558" cy="2047320"/>
                           </a:xfrm>
                           <a:prstGeom prst="rect">
                             <a:avLst/>
@@ -4968,6 +5662,7 @@
     <w:p/>
     <w:p>
       <w:r>
+        <w:lastRenderedPageBreak/>
         <w:t>Let op de amplitude van elke spectrale lijn en vind de hoogste lijn rechts van de drager. Let op de amplitude en tel het aantal spectrale lijnen rechts van de drager die niet meer dan 20 dB lager liggen dan de hoogste lijn.</w:t>
       </w:r>
     </w:p>
@@ -5073,6 +5768,12 @@
                 <w:lang w:val="nl-NL" w:eastAsia="nl-NL"/>
               </w:rPr>
             </w:pPr>
+            <w:r>
+              <w:rPr>
+                <w:lang w:val="nl-NL" w:eastAsia="nl-NL"/>
+              </w:rPr>
+              <w:t>160kHz</w:t>
+            </w:r>
           </w:p>
         </w:tc>
       </w:tr>
@@ -5181,7 +5882,7 @@
               <w:rPr>
                 <w:lang w:val="nl-NL" w:eastAsia="nl-NL"/>
               </w:rPr>
-              <w:t>1</w:t>
+              <w:t>4</w:t>
             </w:r>
           </w:p>
         </w:tc>
@@ -5201,8 +5902,8 @@
         <w:tblLook w:val="04A0" w:firstRow="1" w:lastRow="0" w:firstColumn="1" w:lastColumn="0" w:noHBand="0" w:noVBand="1"/>
       </w:tblPr>
       <w:tblGrid>
-        <w:gridCol w:w="1291"/>
-        <w:gridCol w:w="7778"/>
+        <w:gridCol w:w="1305"/>
+        <w:gridCol w:w="7764"/>
       </w:tblGrid>
       <w:tr>
         <w:tc>
@@ -5255,7 +5956,27 @@
                 <w:i/>
                 <w:iCs/>
               </w:rPr>
-              <w:t xml:space="preserve">Plaats hier het beeld van de spectrumanalyser: </w:t>
+              <w:t xml:space="preserve">Plaats hier het beeld van de </w:t>
+            </w:r>
+            <w:proofErr w:type="spellStart"/>
+            <w:r>
+              <w:rPr>
+                <w:b/>
+                <w:bCs/>
+                <w:i/>
+                <w:iCs/>
+              </w:rPr>
+              <w:t>spectrumanalyser</w:t>
+            </w:r>
+            <w:proofErr w:type="spellEnd"/>
+            <w:r>
+              <w:rPr>
+                <w:b/>
+                <w:bCs/>
+                <w:i/>
+                <w:iCs/>
+              </w:rPr>
+              <w:t xml:space="preserve">: </w:t>
             </w:r>
           </w:p>
         </w:tc>
@@ -5305,10 +6026,10 @@
                 <w:noProof/>
               </w:rPr>
               <w:drawing>
-                <wp:inline distT="0" distB="0" distL="0" distR="0" wp14:anchorId="0919147D" wp14:editId="2233BEBA">
-                  <wp:extent cx="4867267" cy="1800001"/>
-                  <wp:effectExtent l="0" t="0" r="0" b="0"/>
-                  <wp:docPr id="16" name="Afbeelding 16"/>
+                <wp:inline distT="0" distB="0" distL="0" distR="0" wp14:anchorId="512697BD" wp14:editId="4C9607E1">
+                  <wp:extent cx="4850296" cy="1801715"/>
+                  <wp:effectExtent l="0" t="0" r="7620" b="8255"/>
+                  <wp:docPr id="21" name="Afbeelding 21"/>
                   <wp:cNvGraphicFramePr>
                     <a:graphicFrameLocks xmlns:a="http://schemas.openxmlformats.org/drawingml/2006/main" noChangeAspect="1"/>
                   </wp:cNvGraphicFramePr>
@@ -5328,7 +6049,7 @@
                         <pic:spPr>
                           <a:xfrm>
                             <a:off x="0" y="0"/>
-                            <a:ext cx="4862849" cy="1798367"/>
+                            <a:ext cx="4851417" cy="1802131"/>
                           </a:xfrm>
                           <a:prstGeom prst="rect">
                             <a:avLst/>
@@ -5454,6 +6175,12 @@
                 <w:lang w:val="nl-NL" w:eastAsia="nl-NL"/>
               </w:rPr>
             </w:pPr>
+            <w:r>
+              <w:rPr>
+                <w:lang w:val="nl-NL" w:eastAsia="nl-NL"/>
+              </w:rPr>
+              <w:t>200kHz</w:t>
+            </w:r>
           </w:p>
         </w:tc>
       </w:tr>
@@ -5562,8 +6289,10 @@
               <w:rPr>
                 <w:lang w:val="nl-NL" w:eastAsia="nl-NL"/>
               </w:rPr>
-              <w:t>4</w:t>
-            </w:r>
+              <w:t>7</w:t>
+            </w:r>
+            <w:bookmarkStart w:id="2" w:name="_GoBack"/>
+            <w:bookmarkEnd w:id="2"/>
           </w:p>
         </w:tc>
       </w:tr>
@@ -5580,11 +6309,18 @@
     <w:p/>
     <w:p>
       <w:r>
-        <w:t xml:space="preserve">Teken onderstaande schakeling in multisim: </w:t>
-      </w:r>
-    </w:p>
-    <w:p>
-      <w:bookmarkStart w:id="2" w:name="_GoBack"/>
+        <w:t xml:space="preserve">Teken onderstaande schakeling in </w:t>
+      </w:r>
+      <w:proofErr w:type="spellStart"/>
+      <w:r>
+        <w:t>multisim</w:t>
+      </w:r>
+      <w:proofErr w:type="spellEnd"/>
+      <w:r>
+        <w:t xml:space="preserve">: </w:t>
+      </w:r>
+    </w:p>
+    <w:p>
       <w:r>
         <w:rPr>
           <w:noProof/>
@@ -5628,7 +6364,6 @@
         </w:drawing>
       </w:r>
     </w:p>
-    <w:bookmarkEnd w:id="2"/>
     <w:p>
       <w:pPr>
         <w:jc w:val="center"/>
@@ -5655,12 +6390,28 @@
     </w:p>
     <w:p>
       <w:r>
-        <w:t>De centrale frequentie of draaggolffrequentie van de gegenereerde FM kan worden bepaald uit de uitdrukking fo = 1 / (0.693RC), waarin R = R1 = R2 en C = C1.</w:t>
-      </w:r>
-    </w:p>
-    <w:p>
-      <w:r>
-        <w:t xml:space="preserve">Wanneer een ingangsspanning (zeg V) wordt gegeven aan stuurspanningspen, verandert de bovenste en onderste vergelijkingsreferentie in spanningen V en V / 2. Dus wanneer de condensatorspanning minder wordt dan V / 2, wordt de output hoog en begint de condensator op te laden naar Vcc via weerstand R1 en diode D. Wanneer de condensatorspanning groter wordt dan V, wordt de output laag en begint de condensator te ontladen via weerstand R2 en 7de pin van het IC. Dus de tijdsperiode is evenredig met de ingangsspanning V. </w:t>
+        <w:t xml:space="preserve">De centrale frequentie of draaggolffrequentie van de gegenereerde FM kan worden bepaald uit de uitdrukking </w:t>
+      </w:r>
+      <w:proofErr w:type="spellStart"/>
+      <w:r>
+        <w:t>fo</w:t>
+      </w:r>
+      <w:proofErr w:type="spellEnd"/>
+      <w:r>
+        <w:t xml:space="preserve"> = 1 / (0.693RC), waarin R = R1 = R2 en C = C1.</w:t>
+      </w:r>
+    </w:p>
+    <w:p>
+      <w:r>
+        <w:t xml:space="preserve">Wanneer een ingangsspanning (zeg V) wordt gegeven aan stuurspanningspen, verandert de bovenste en onderste vergelijkingsreferentie in spanningen V en V / 2. Dus wanneer de condensatorspanning minder wordt dan V / 2, wordt de output hoog en begint de condensator op te laden naar </w:t>
+      </w:r>
+      <w:proofErr w:type="spellStart"/>
+      <w:r>
+        <w:t>Vcc</w:t>
+      </w:r>
+      <w:proofErr w:type="spellEnd"/>
+      <w:r>
+        <w:t xml:space="preserve"> via weerstand R1 en diode D. Wanneer de condensatorspanning groter wordt dan V, wordt de output laag en begint de condensator te ontladen via weerstand R2 en 7de pin van het IC. Dus de tijdsperiode is evenredig met de ingangsspanning V. </w:t>
       </w:r>
       <w:r>
         <w:t>A</w:t>
@@ -5885,7 +6636,27 @@
                 <w:i/>
                 <w:iCs/>
               </w:rPr>
-              <w:t>Maak het spectrum zichtbaar met een spectrumanalyser en probeer de bandbreedte te bepalen via meting.</w:t>
+              <w:t xml:space="preserve">Maak het spectrum zichtbaar met een </w:t>
+            </w:r>
+            <w:proofErr w:type="spellStart"/>
+            <w:r>
+              <w:rPr>
+                <w:b/>
+                <w:bCs/>
+                <w:i/>
+                <w:iCs/>
+              </w:rPr>
+              <w:t>spectrumanalyser</w:t>
+            </w:r>
+            <w:proofErr w:type="spellEnd"/>
+            <w:r>
+              <w:rPr>
+                <w:b/>
+                <w:bCs/>
+                <w:i/>
+                <w:iCs/>
+              </w:rPr>
+              <w:t xml:space="preserve"> en probeer de bandbreedte te bepalen via meting.</w:t>
             </w:r>
           </w:p>
         </w:tc>
@@ -6114,7 +6885,27 @@
                 <w:i/>
                 <w:iCs/>
               </w:rPr>
-              <w:t xml:space="preserve"> hoe je de bandbreedte via metingen met de spectrumanalyser kan bepalen</w:t>
+              <w:t xml:space="preserve"> hoe je de bandbreedte via metingen met de </w:t>
+            </w:r>
+            <w:proofErr w:type="spellStart"/>
+            <w:r>
+              <w:rPr>
+                <w:b/>
+                <w:bCs/>
+                <w:i/>
+                <w:iCs/>
+              </w:rPr>
+              <w:t>spectrumanalyser</w:t>
+            </w:r>
+            <w:proofErr w:type="spellEnd"/>
+            <w:r>
+              <w:rPr>
+                <w:b/>
+                <w:bCs/>
+                <w:i/>
+                <w:iCs/>
+              </w:rPr>
+              <w:t xml:space="preserve"> kan bepalen</w:t>
             </w:r>
           </w:p>
         </w:tc>
@@ -6344,7 +7135,7 @@
             <w:noProof/>
             <w:lang w:val="nl-NL"/>
           </w:rPr>
-          <w:t>18</w:t>
+          <w:t>1</w:t>
         </w:r>
         <w:r>
           <w:fldChar w:fldCharType="end"/>
@@ -9034,7 +9825,7 @@
   <a:extraClrSchemeLst/>
   <a:extLst>
     <a:ext uri="{05A4C25C-085E-4340-85A3-A5531E510DB2}">
-      <thm15:themeFamily xmlns="" xmlns:thm15="http://schemas.microsoft.com/office/thememl/2012/main" name="Office Theme" id="{62F939B6-93AF-4DB8-9C6B-D6C7DFDC589F}" vid="{4A3C46E8-61CC-4603-A589-7422A47A8E4A}"/>
+      <thm15:themeFamily xmlns:thm15="http://schemas.microsoft.com/office/thememl/2012/main" xmlns="" name="Office Theme" id="{62F939B6-93AF-4DB8-9C6B-D6C7DFDC589F}" vid="{4A3C46E8-61CC-4603-A589-7422A47A8E4A}"/>
     </a:ext>
   </a:extLst>
 </a:theme>
@@ -9045,7 +9836,7 @@
 </file>
 
 <file path=customXml/itemProps1.xml><?xml version="1.0" encoding="utf-8"?>
-<ds:datastoreItem xmlns:ds="http://schemas.openxmlformats.org/officeDocument/2006/customXml" ds:itemID="{F3BDD6A3-FECC-410E-B828-48C58D5001BC}">
+<ds:datastoreItem xmlns:ds="http://schemas.openxmlformats.org/officeDocument/2006/customXml" ds:itemID="{412823FA-328C-4291-9092-9ACD87D0A1DB}">
   <ds:schemaRefs>
     <ds:schemaRef ds:uri="http://schemas.openxmlformats.org/officeDocument/2006/bibliography"/>
   </ds:schemaRefs>

</xml_diff>